<commit_message>
Atualizacao Qualidade de Software
</commit_message>
<xml_diff>
--- a/Documentacao/MPS.docx
+++ b/Documentacao/MPS.docx
@@ -1537,9 +1537,1457 @@
         <w:t> da empresa em relação aos outros produtos da mesma linha de mercado.</w:t>
       </w:r>
     </w:p>
-    <w:p>
+    <w:p/>
+    <w:p/>
+    <w:p/>
+    <w:p>
+      <w:pPr>
+        <w:jc w:val="center"/>
+        <w:rPr>
+          <w:rFonts w:ascii="Arial" w:hAnsi="Arial" w:cs="Arial"/>
+          <w:b/>
+          <w:bCs/>
+          <w:sz w:val="28"/>
+          <w:szCs w:val="28"/>
+        </w:rPr>
+      </w:pPr>
+      <w:proofErr w:type="spellStart"/>
+      <w:r>
+        <w:rPr>
+          <w:rFonts w:ascii="Arial" w:hAnsi="Arial" w:cs="Arial"/>
+          <w:b/>
+          <w:bCs/>
+          <w:sz w:val="28"/>
+          <w:szCs w:val="28"/>
+        </w:rPr>
+        <w:t>EasyList</w:t>
+      </w:r>
+      <w:proofErr w:type="spellEnd"/>
+      <w:r>
+        <w:rPr>
+          <w:rFonts w:ascii="Arial" w:hAnsi="Arial" w:cs="Arial"/>
+          <w:b/>
+          <w:bCs/>
+          <w:sz w:val="28"/>
+          <w:szCs w:val="28"/>
+        </w:rPr>
+        <w:t xml:space="preserve"> x MPS BR</w:t>
+      </w:r>
+    </w:p>
+    <w:p>
+      <w:pPr>
+        <w:jc w:val="center"/>
+        <w:rPr>
+          <w:rFonts w:ascii="Arial" w:hAnsi="Arial" w:cs="Arial"/>
+          <w:b/>
+          <w:bCs/>
+          <w:sz w:val="28"/>
+          <w:szCs w:val="28"/>
+        </w:rPr>
+      </w:pPr>
       <w:bookmarkStart w:id="0" w:name="_GoBack"/>
       <w:bookmarkEnd w:id="0"/>
+    </w:p>
+    <w:p>
+      <w:pPr>
+        <w:rPr>
+          <w:rFonts w:ascii="Arial" w:hAnsi="Arial" w:cs="Arial"/>
+          <w:sz w:val="24"/>
+          <w:szCs w:val="24"/>
+        </w:rPr>
+      </w:pPr>
+      <w:r>
+        <w:rPr>
+          <w:rFonts w:ascii="Arial" w:hAnsi="Arial" w:cs="Arial"/>
+          <w:b/>
+          <w:bCs/>
+          <w:sz w:val="24"/>
+          <w:szCs w:val="24"/>
+        </w:rPr>
+        <w:t xml:space="preserve">Nível G </w:t>
+      </w:r>
+      <w:r>
+        <w:rPr>
+          <w:rFonts w:ascii="Arial" w:hAnsi="Arial" w:cs="Arial"/>
+          <w:sz w:val="24"/>
+          <w:szCs w:val="24"/>
+        </w:rPr>
+        <w:t xml:space="preserve">(Parcialmente Gerenciado): No nível G conforme o modelo MPS BR, é analisado o projeto como um todo. Tendo como base levantar todas as informações necessárias para a realização </w:t>
+      </w:r>
+      <w:r>
+        <w:rPr>
+          <w:rFonts w:ascii="Arial" w:hAnsi="Arial" w:cs="Arial"/>
+          <w:sz w:val="24"/>
+          <w:szCs w:val="24"/>
+        </w:rPr>
+        <w:t>do projeto</w:t>
+      </w:r>
+      <w:r>
+        <w:rPr>
+          <w:rFonts w:ascii="Arial" w:hAnsi="Arial" w:cs="Arial"/>
+          <w:sz w:val="24"/>
+          <w:szCs w:val="24"/>
+        </w:rPr>
+        <w:t>, defini</w:t>
+      </w:r>
+      <w:r>
+        <w:rPr>
+          <w:rFonts w:ascii="Arial" w:hAnsi="Arial" w:cs="Arial"/>
+          <w:sz w:val="24"/>
+          <w:szCs w:val="24"/>
+        </w:rPr>
+        <w:t>n</w:t>
+      </w:r>
+      <w:r>
+        <w:rPr>
+          <w:rFonts w:ascii="Arial" w:hAnsi="Arial" w:cs="Arial"/>
+          <w:sz w:val="24"/>
+          <w:szCs w:val="24"/>
+        </w:rPr>
+        <w:t xml:space="preserve">do para que nada restrinja o andamento </w:t>
+      </w:r>
+      <w:r>
+        <w:rPr>
+          <w:rFonts w:ascii="Arial" w:hAnsi="Arial" w:cs="Arial"/>
+          <w:sz w:val="24"/>
+          <w:szCs w:val="24"/>
+        </w:rPr>
+        <w:t>e organização do produto como um todo, para que seja produzido com excelência e que suas atividades sejam planejadas e monitoradas.</w:t>
+      </w:r>
+    </w:p>
+    <w:p>
+      <w:pPr>
+        <w:rPr>
+          <w:rFonts w:ascii="Arial" w:hAnsi="Arial" w:cs="Arial"/>
+          <w:sz w:val="24"/>
+          <w:szCs w:val="24"/>
+        </w:rPr>
+      </w:pPr>
+      <w:r>
+        <w:rPr>
+          <w:rFonts w:ascii="Arial" w:hAnsi="Arial" w:cs="Arial"/>
+          <w:sz w:val="24"/>
+          <w:szCs w:val="24"/>
+        </w:rPr>
+        <w:t xml:space="preserve">No nível G é solicitado dois processos: </w:t>
+      </w:r>
+    </w:p>
+    <w:p>
+      <w:pPr>
+        <w:rPr>
+          <w:rFonts w:ascii="Arial" w:hAnsi="Arial" w:cs="Arial"/>
+          <w:b/>
+          <w:bCs/>
+          <w:sz w:val="24"/>
+          <w:szCs w:val="24"/>
+        </w:rPr>
+      </w:pPr>
+      <w:r>
+        <w:rPr>
+          <w:rFonts w:ascii="Arial" w:hAnsi="Arial" w:cs="Arial"/>
+          <w:b/>
+          <w:bCs/>
+          <w:sz w:val="24"/>
+          <w:szCs w:val="24"/>
+        </w:rPr>
+        <w:t>- Gerencia de Projetos</w:t>
+      </w:r>
+    </w:p>
+    <w:p>
+      <w:pPr>
+        <w:rPr>
+          <w:rFonts w:ascii="Arial" w:hAnsi="Arial" w:cs="Arial"/>
+          <w:b/>
+          <w:bCs/>
+          <w:sz w:val="24"/>
+          <w:szCs w:val="24"/>
+        </w:rPr>
+      </w:pPr>
+      <w:r>
+        <w:rPr>
+          <w:rFonts w:ascii="Arial" w:hAnsi="Arial" w:cs="Arial"/>
+          <w:b/>
+          <w:bCs/>
+          <w:sz w:val="24"/>
+          <w:szCs w:val="24"/>
+        </w:rPr>
+        <w:t>- Gerencia de Requisitos</w:t>
+      </w:r>
+    </w:p>
+    <w:p>
+      <w:pPr>
+        <w:rPr>
+          <w:rFonts w:ascii="Arial" w:hAnsi="Arial" w:cs="Arial"/>
+          <w:b/>
+          <w:bCs/>
+          <w:sz w:val="24"/>
+          <w:szCs w:val="24"/>
+        </w:rPr>
+      </w:pPr>
+    </w:p>
+    <w:p>
+      <w:pPr>
+        <w:rPr>
+          <w:rFonts w:ascii="Arial" w:hAnsi="Arial" w:cs="Arial"/>
+          <w:sz w:val="24"/>
+          <w:szCs w:val="24"/>
+        </w:rPr>
+      </w:pPr>
+      <w:r>
+        <w:rPr>
+          <w:rFonts w:ascii="Arial" w:hAnsi="Arial" w:cs="Arial"/>
+          <w:sz w:val="24"/>
+          <w:szCs w:val="24"/>
+        </w:rPr>
+        <w:t>Dentre os resultados esperados para a gerência do projeto</w:t>
+      </w:r>
+      <w:r>
+        <w:rPr>
+          <w:rFonts w:ascii="Arial" w:hAnsi="Arial" w:cs="Arial"/>
+          <w:sz w:val="24"/>
+          <w:szCs w:val="24"/>
+        </w:rPr>
+        <w:t>:</w:t>
+      </w:r>
+    </w:p>
+    <w:p>
+      <w:pPr>
+        <w:rPr>
+          <w:rFonts w:ascii="Arial" w:hAnsi="Arial" w:cs="Arial"/>
+          <w:b/>
+          <w:bCs/>
+          <w:sz w:val="24"/>
+          <w:szCs w:val="24"/>
+        </w:rPr>
+      </w:pPr>
+      <w:r>
+        <w:rPr>
+          <w:rFonts w:ascii="Arial" w:hAnsi="Arial" w:cs="Arial"/>
+          <w:b/>
+          <w:bCs/>
+          <w:sz w:val="24"/>
+          <w:szCs w:val="24"/>
+        </w:rPr>
+        <w:t>GPR1</w:t>
+      </w:r>
+      <w:r>
+        <w:rPr>
+          <w:rFonts w:ascii="Arial" w:hAnsi="Arial" w:cs="Arial"/>
+          <w:b/>
+          <w:bCs/>
+          <w:sz w:val="24"/>
+          <w:szCs w:val="24"/>
+        </w:rPr>
+        <w:t xml:space="preserve"> -</w:t>
+      </w:r>
+      <w:r>
+        <w:rPr>
+          <w:rFonts w:ascii="Arial" w:hAnsi="Arial" w:cs="Arial"/>
+          <w:b/>
+          <w:bCs/>
+          <w:sz w:val="24"/>
+          <w:szCs w:val="24"/>
+        </w:rPr>
+        <w:t xml:space="preserve"> Escopo do Trabalho: </w:t>
+      </w:r>
+    </w:p>
+    <w:p>
+      <w:pPr>
+        <w:rPr>
+          <w:rFonts w:ascii="Arial" w:hAnsi="Arial" w:cs="Arial"/>
+          <w:sz w:val="24"/>
+          <w:szCs w:val="24"/>
+        </w:rPr>
+      </w:pPr>
+      <w:r>
+        <w:rPr>
+          <w:rFonts w:ascii="Arial" w:hAnsi="Arial" w:cs="Arial"/>
+          <w:b/>
+          <w:bCs/>
+          <w:sz w:val="24"/>
+          <w:szCs w:val="24"/>
+        </w:rPr>
+        <w:t>Escopo:</w:t>
+      </w:r>
+      <w:r>
+        <w:rPr>
+          <w:rFonts w:ascii="Arial" w:hAnsi="Arial" w:cs="Arial"/>
+          <w:sz w:val="24"/>
+          <w:szCs w:val="24"/>
+        </w:rPr>
+        <w:t xml:space="preserve"> O escopo foi definido tendo como base o cenário esperado para o software.</w:t>
+      </w:r>
+    </w:p>
+    <w:p>
+      <w:pPr>
+        <w:rPr>
+          <w:rFonts w:ascii="Arial" w:hAnsi="Arial" w:cs="Arial"/>
+          <w:sz w:val="24"/>
+          <w:szCs w:val="24"/>
+        </w:rPr>
+      </w:pPr>
+      <w:r>
+        <w:rPr>
+          <w:rFonts w:ascii="Arial" w:hAnsi="Arial" w:cs="Arial"/>
+          <w:b/>
+          <w:bCs/>
+          <w:sz w:val="24"/>
+          <w:szCs w:val="24"/>
+        </w:rPr>
+        <w:t>Restrições:</w:t>
+      </w:r>
+      <w:r>
+        <w:rPr>
+          <w:rFonts w:ascii="Arial" w:hAnsi="Arial" w:cs="Arial"/>
+          <w:sz w:val="24"/>
+          <w:szCs w:val="24"/>
+        </w:rPr>
+        <w:t xml:space="preserve"> Dentre as restrições do projeto,</w:t>
+      </w:r>
+      <w:r>
+        <w:rPr>
+          <w:rFonts w:ascii="Arial" w:hAnsi="Arial" w:cs="Arial"/>
+          <w:sz w:val="24"/>
+          <w:szCs w:val="24"/>
+        </w:rPr>
+        <w:t xml:space="preserve"> </w:t>
+      </w:r>
+      <w:r>
+        <w:rPr>
+          <w:rFonts w:ascii="Arial" w:hAnsi="Arial" w:cs="Arial"/>
+          <w:sz w:val="24"/>
+          <w:szCs w:val="24"/>
+        </w:rPr>
+        <w:t xml:space="preserve">o </w:t>
+      </w:r>
+      <w:r>
+        <w:rPr>
+          <w:rFonts w:ascii="Arial" w:hAnsi="Arial" w:cs="Arial"/>
+          <w:sz w:val="24"/>
+          <w:szCs w:val="24"/>
+        </w:rPr>
+        <w:t xml:space="preserve">curto </w:t>
+      </w:r>
+      <w:r>
+        <w:rPr>
+          <w:rFonts w:ascii="Arial" w:hAnsi="Arial" w:cs="Arial"/>
+          <w:sz w:val="24"/>
+          <w:szCs w:val="24"/>
+        </w:rPr>
+        <w:t>prazo de entrega foi um fator agravante, tivemos de fazer algumas coisas correndo para dar tempo de entregar</w:t>
+      </w:r>
+      <w:r>
+        <w:rPr>
+          <w:rFonts w:ascii="Arial" w:hAnsi="Arial" w:cs="Arial"/>
+          <w:sz w:val="24"/>
+          <w:szCs w:val="24"/>
+        </w:rPr>
+        <w:t>.</w:t>
+      </w:r>
+    </w:p>
+    <w:p>
+      <w:pPr>
+        <w:rPr>
+          <w:rFonts w:ascii="Arial" w:hAnsi="Arial" w:cs="Arial"/>
+          <w:sz w:val="24"/>
+          <w:szCs w:val="24"/>
+        </w:rPr>
+      </w:pPr>
+      <w:r>
+        <w:rPr>
+          <w:rFonts w:ascii="Arial" w:hAnsi="Arial" w:cs="Arial"/>
+          <w:b/>
+          <w:bCs/>
+          <w:sz w:val="24"/>
+          <w:szCs w:val="24"/>
+        </w:rPr>
+        <w:t>Objetivos:</w:t>
+      </w:r>
+      <w:r>
+        <w:rPr>
+          <w:rFonts w:ascii="Arial" w:hAnsi="Arial" w:cs="Arial"/>
+          <w:sz w:val="24"/>
+          <w:szCs w:val="24"/>
+        </w:rPr>
+        <w:t xml:space="preserve"> Temos como objetivo entregar um software funcional e de fácil entendimento para com os usuários, sendo necessário apenas um smartphone com </w:t>
+      </w:r>
+      <w:r>
+        <w:rPr>
+          <w:rFonts w:ascii="Arial" w:hAnsi="Arial" w:cs="Arial"/>
+          <w:sz w:val="24"/>
+          <w:szCs w:val="24"/>
+        </w:rPr>
+        <w:t>Android</w:t>
+      </w:r>
+      <w:r>
+        <w:rPr>
+          <w:rFonts w:ascii="Arial" w:hAnsi="Arial" w:cs="Arial"/>
+          <w:sz w:val="24"/>
+          <w:szCs w:val="24"/>
+        </w:rPr>
+        <w:t xml:space="preserve"> para utilização do APP.</w:t>
+      </w:r>
+    </w:p>
+    <w:p>
+      <w:pPr>
+        <w:rPr>
+          <w:rFonts w:ascii="Arial" w:hAnsi="Arial" w:cs="Arial"/>
+          <w:sz w:val="24"/>
+          <w:szCs w:val="24"/>
+        </w:rPr>
+      </w:pPr>
+      <w:r>
+        <w:rPr>
+          <w:rFonts w:ascii="Arial" w:hAnsi="Arial" w:cs="Arial"/>
+          <w:b/>
+          <w:bCs/>
+          <w:sz w:val="24"/>
+          <w:szCs w:val="24"/>
+        </w:rPr>
+        <w:t xml:space="preserve">Produtos Entregues: </w:t>
+      </w:r>
+      <w:r>
+        <w:rPr>
+          <w:rFonts w:ascii="Arial" w:hAnsi="Arial" w:cs="Arial"/>
+          <w:sz w:val="24"/>
+          <w:szCs w:val="24"/>
+        </w:rPr>
+        <w:t>Software funcional e de fácil acesso para os usuários terem flexibilidade para criar e editar listas de compras.</w:t>
+      </w:r>
+    </w:p>
+    <w:p>
+      <w:pPr>
+        <w:rPr>
+          <w:rFonts w:ascii="Arial" w:hAnsi="Arial" w:cs="Arial"/>
+          <w:sz w:val="24"/>
+          <w:szCs w:val="24"/>
+        </w:rPr>
+      </w:pPr>
+    </w:p>
+    <w:p>
+      <w:pPr>
+        <w:rPr>
+          <w:rFonts w:ascii="Arial" w:hAnsi="Arial" w:cs="Arial"/>
+          <w:b/>
+          <w:bCs/>
+          <w:sz w:val="24"/>
+          <w:szCs w:val="24"/>
+        </w:rPr>
+      </w:pPr>
+      <w:r>
+        <w:rPr>
+          <w:rFonts w:ascii="Arial" w:hAnsi="Arial" w:cs="Arial"/>
+          <w:b/>
+          <w:bCs/>
+          <w:sz w:val="24"/>
+          <w:szCs w:val="24"/>
+        </w:rPr>
+        <w:t xml:space="preserve">GPR2 – Métodos Apropriados: </w:t>
+      </w:r>
+    </w:p>
+    <w:p>
+      <w:pPr>
+        <w:rPr>
+          <w:rFonts w:ascii="Arial" w:hAnsi="Arial" w:cs="Arial"/>
+          <w:sz w:val="24"/>
+          <w:szCs w:val="24"/>
+          <w:shd w:val="clear" w:color="auto" w:fill="F7F7F7"/>
+        </w:rPr>
+      </w:pPr>
+      <w:r>
+        <w:rPr>
+          <w:rFonts w:ascii="Arial" w:hAnsi="Arial" w:cs="Arial"/>
+          <w:b/>
+          <w:bCs/>
+          <w:sz w:val="24"/>
+          <w:szCs w:val="24"/>
+          <w:shd w:val="clear" w:color="auto" w:fill="F7F7F7"/>
+        </w:rPr>
+        <w:lastRenderedPageBreak/>
+        <w:t>EAP</w:t>
+      </w:r>
+      <w:r>
+        <w:rPr>
+          <w:rFonts w:ascii="Arial" w:hAnsi="Arial" w:cs="Arial"/>
+          <w:b/>
+          <w:bCs/>
+          <w:sz w:val="24"/>
+          <w:szCs w:val="24"/>
+          <w:shd w:val="clear" w:color="auto" w:fill="F7F7F7"/>
+        </w:rPr>
+        <w:t xml:space="preserve"> </w:t>
+      </w:r>
+      <w:r>
+        <w:rPr>
+          <w:rFonts w:ascii="Arial" w:hAnsi="Arial" w:cs="Arial"/>
+          <w:b/>
+          <w:bCs/>
+          <w:sz w:val="24"/>
+          <w:szCs w:val="24"/>
+          <w:shd w:val="clear" w:color="auto" w:fill="F7F7F7"/>
+        </w:rPr>
+        <w:t>(Estrutura Analítica de Projeto)</w:t>
+      </w:r>
+      <w:r>
+        <w:rPr>
+          <w:rFonts w:ascii="Arial" w:hAnsi="Arial" w:cs="Arial"/>
+          <w:b/>
+          <w:bCs/>
+          <w:sz w:val="24"/>
+          <w:szCs w:val="24"/>
+          <w:shd w:val="clear" w:color="auto" w:fill="F7F7F7"/>
+        </w:rPr>
+        <w:t xml:space="preserve">: </w:t>
+      </w:r>
+      <w:r>
+        <w:rPr>
+          <w:rFonts w:ascii="Arial" w:hAnsi="Arial" w:cs="Arial"/>
+          <w:sz w:val="24"/>
+          <w:szCs w:val="24"/>
+          <w:shd w:val="clear" w:color="auto" w:fill="F7F7F7"/>
+        </w:rPr>
+        <w:t>Para execução do projeto</w:t>
+      </w:r>
+      <w:r>
+        <w:rPr>
+          <w:rFonts w:ascii="Arial" w:hAnsi="Arial" w:cs="Arial"/>
+          <w:sz w:val="24"/>
+          <w:szCs w:val="24"/>
+          <w:shd w:val="clear" w:color="auto" w:fill="F7F7F7"/>
+        </w:rPr>
+        <w:t xml:space="preserve"> foram definidos para:</w:t>
+      </w:r>
+    </w:p>
+    <w:p>
+      <w:pPr>
+        <w:rPr>
+          <w:rFonts w:ascii="Arial" w:hAnsi="Arial" w:cs="Arial"/>
+          <w:b/>
+          <w:bCs/>
+          <w:sz w:val="24"/>
+          <w:szCs w:val="24"/>
+          <w:shd w:val="clear" w:color="auto" w:fill="F7F7F7"/>
+        </w:rPr>
+      </w:pPr>
+      <w:r>
+        <w:rPr>
+          <w:rFonts w:ascii="Arial" w:hAnsi="Arial" w:cs="Arial"/>
+          <w:b/>
+          <w:bCs/>
+          <w:sz w:val="24"/>
+          <w:szCs w:val="24"/>
+          <w:shd w:val="clear" w:color="auto" w:fill="F7F7F7"/>
+        </w:rPr>
+        <w:t>Metodologia:</w:t>
+      </w:r>
+    </w:p>
+    <w:p>
+      <w:pPr>
+        <w:rPr>
+          <w:rFonts w:ascii="Arial" w:hAnsi="Arial" w:cs="Arial"/>
+          <w:sz w:val="24"/>
+          <w:szCs w:val="24"/>
+          <w:shd w:val="clear" w:color="auto" w:fill="F7F7F7"/>
+        </w:rPr>
+      </w:pPr>
+      <w:r>
+        <w:rPr>
+          <w:rFonts w:ascii="Arial" w:hAnsi="Arial" w:cs="Arial"/>
+          <w:sz w:val="24"/>
+          <w:szCs w:val="24"/>
+          <w:shd w:val="clear" w:color="auto" w:fill="F7F7F7"/>
+        </w:rPr>
+        <w:t>- Scrum;</w:t>
+      </w:r>
+    </w:p>
+    <w:p>
+      <w:pPr>
+        <w:rPr>
+          <w:rFonts w:ascii="Arial" w:hAnsi="Arial" w:cs="Arial"/>
+          <w:sz w:val="24"/>
+          <w:szCs w:val="24"/>
+          <w:shd w:val="clear" w:color="auto" w:fill="F7F7F7"/>
+        </w:rPr>
+      </w:pPr>
+      <w:r>
+        <w:rPr>
+          <w:rFonts w:ascii="Arial" w:hAnsi="Arial" w:cs="Arial"/>
+          <w:b/>
+          <w:bCs/>
+          <w:sz w:val="24"/>
+          <w:szCs w:val="24"/>
+          <w:shd w:val="clear" w:color="auto" w:fill="F7F7F7"/>
+        </w:rPr>
+        <w:t xml:space="preserve">Ferramentas de Desenvolvimento: </w:t>
+      </w:r>
+    </w:p>
+    <w:p>
+      <w:pPr>
+        <w:rPr>
+          <w:rFonts w:ascii="Arial" w:hAnsi="Arial" w:cs="Arial"/>
+          <w:sz w:val="24"/>
+          <w:szCs w:val="24"/>
+          <w:shd w:val="clear" w:color="auto" w:fill="F7F7F7"/>
+        </w:rPr>
+      </w:pPr>
+      <w:r>
+        <w:rPr>
+          <w:rFonts w:ascii="Arial" w:hAnsi="Arial" w:cs="Arial"/>
+          <w:sz w:val="24"/>
+          <w:szCs w:val="24"/>
+          <w:shd w:val="clear" w:color="auto" w:fill="F7F7F7"/>
+        </w:rPr>
+        <w:t>- Android Studio;</w:t>
+      </w:r>
+    </w:p>
+    <w:p>
+      <w:pPr>
+        <w:rPr>
+          <w:rFonts w:ascii="Arial" w:hAnsi="Arial" w:cs="Arial"/>
+          <w:sz w:val="24"/>
+          <w:szCs w:val="24"/>
+          <w:shd w:val="clear" w:color="auto" w:fill="F7F7F7"/>
+        </w:rPr>
+      </w:pPr>
+      <w:r>
+        <w:rPr>
+          <w:rFonts w:ascii="Arial" w:hAnsi="Arial" w:cs="Arial"/>
+          <w:sz w:val="24"/>
+          <w:szCs w:val="24"/>
+          <w:shd w:val="clear" w:color="auto" w:fill="F7F7F7"/>
+        </w:rPr>
+        <w:t xml:space="preserve">- </w:t>
+      </w:r>
+      <w:proofErr w:type="spellStart"/>
+      <w:r>
+        <w:rPr>
+          <w:rFonts w:ascii="Arial" w:hAnsi="Arial" w:cs="Arial"/>
+          <w:sz w:val="24"/>
+          <w:szCs w:val="24"/>
+          <w:shd w:val="clear" w:color="auto" w:fill="F7F7F7"/>
+        </w:rPr>
+        <w:t>Firebase</w:t>
+      </w:r>
+      <w:proofErr w:type="spellEnd"/>
+      <w:r>
+        <w:rPr>
+          <w:rFonts w:ascii="Arial" w:hAnsi="Arial" w:cs="Arial"/>
+          <w:sz w:val="24"/>
+          <w:szCs w:val="24"/>
+          <w:shd w:val="clear" w:color="auto" w:fill="F7F7F7"/>
+        </w:rPr>
+        <w:t>;</w:t>
+      </w:r>
+    </w:p>
+    <w:p>
+      <w:pPr>
+        <w:rPr>
+          <w:rFonts w:ascii="Arial" w:hAnsi="Arial" w:cs="Arial"/>
+          <w:sz w:val="24"/>
+          <w:szCs w:val="24"/>
+          <w:shd w:val="clear" w:color="auto" w:fill="F7F7F7"/>
+        </w:rPr>
+      </w:pPr>
+      <w:r>
+        <w:rPr>
+          <w:rFonts w:ascii="Arial" w:hAnsi="Arial" w:cs="Arial"/>
+          <w:sz w:val="24"/>
+          <w:szCs w:val="24"/>
+          <w:shd w:val="clear" w:color="auto" w:fill="F7F7F7"/>
+        </w:rPr>
+        <w:t>- MySQL;</w:t>
+      </w:r>
+    </w:p>
+    <w:p>
+      <w:pPr>
+        <w:rPr>
+          <w:rFonts w:ascii="Arial" w:hAnsi="Arial" w:cs="Arial"/>
+          <w:sz w:val="24"/>
+          <w:szCs w:val="24"/>
+          <w:shd w:val="clear" w:color="auto" w:fill="F7F7F7"/>
+        </w:rPr>
+      </w:pPr>
+      <w:r>
+        <w:rPr>
+          <w:rFonts w:ascii="Arial" w:hAnsi="Arial" w:cs="Arial"/>
+          <w:sz w:val="24"/>
+          <w:szCs w:val="24"/>
+          <w:shd w:val="clear" w:color="auto" w:fill="F7F7F7"/>
+        </w:rPr>
+        <w:t>- PHP;</w:t>
+      </w:r>
+    </w:p>
+    <w:p>
+      <w:pPr>
+        <w:rPr>
+          <w:rFonts w:ascii="Arial" w:hAnsi="Arial" w:cs="Arial"/>
+          <w:sz w:val="24"/>
+          <w:szCs w:val="24"/>
+          <w:shd w:val="clear" w:color="auto" w:fill="F7F7F7"/>
+        </w:rPr>
+      </w:pPr>
+      <w:r>
+        <w:rPr>
+          <w:rFonts w:ascii="Arial" w:hAnsi="Arial" w:cs="Arial"/>
+          <w:sz w:val="24"/>
+          <w:szCs w:val="24"/>
+          <w:shd w:val="clear" w:color="auto" w:fill="F7F7F7"/>
+        </w:rPr>
+        <w:t>- GitHub;</w:t>
+      </w:r>
+    </w:p>
+    <w:p>
+      <w:pPr>
+        <w:rPr>
+          <w:rFonts w:ascii="Arial" w:hAnsi="Arial" w:cs="Arial"/>
+          <w:b/>
+          <w:bCs/>
+          <w:sz w:val="24"/>
+          <w:szCs w:val="24"/>
+          <w:shd w:val="clear" w:color="auto" w:fill="F7F7F7"/>
+        </w:rPr>
+      </w:pPr>
+      <w:r>
+        <w:rPr>
+          <w:rFonts w:ascii="Arial" w:hAnsi="Arial" w:cs="Arial"/>
+          <w:b/>
+          <w:bCs/>
+          <w:sz w:val="24"/>
+          <w:szCs w:val="24"/>
+          <w:shd w:val="clear" w:color="auto" w:fill="F7F7F7"/>
+        </w:rPr>
+        <w:t>Documentação:</w:t>
+      </w:r>
+    </w:p>
+    <w:p>
+      <w:pPr>
+        <w:rPr>
+          <w:rFonts w:ascii="Arial" w:hAnsi="Arial" w:cs="Arial"/>
+          <w:sz w:val="24"/>
+          <w:szCs w:val="24"/>
+          <w:shd w:val="clear" w:color="auto" w:fill="F7F7F7"/>
+        </w:rPr>
+      </w:pPr>
+      <w:r>
+        <w:rPr>
+          <w:rFonts w:ascii="Arial" w:hAnsi="Arial" w:cs="Arial"/>
+          <w:sz w:val="24"/>
+          <w:szCs w:val="24"/>
+          <w:shd w:val="clear" w:color="auto" w:fill="F7F7F7"/>
+        </w:rPr>
+        <w:t>- Diagramas de Sequência, Atividade e Classes;</w:t>
+      </w:r>
+    </w:p>
+    <w:p>
+      <w:pPr>
+        <w:rPr>
+          <w:rFonts w:ascii="Arial" w:hAnsi="Arial" w:cs="Arial"/>
+          <w:sz w:val="24"/>
+          <w:szCs w:val="24"/>
+          <w:shd w:val="clear" w:color="auto" w:fill="F7F7F7"/>
+        </w:rPr>
+      </w:pPr>
+      <w:r>
+        <w:rPr>
+          <w:rFonts w:ascii="Arial" w:hAnsi="Arial" w:cs="Arial"/>
+          <w:sz w:val="24"/>
+          <w:szCs w:val="24"/>
+          <w:shd w:val="clear" w:color="auto" w:fill="F7F7F7"/>
+        </w:rPr>
+        <w:t>- Plano de Testes;</w:t>
+      </w:r>
+    </w:p>
+    <w:p>
+      <w:pPr>
+        <w:rPr>
+          <w:rFonts w:ascii="Arial" w:hAnsi="Arial" w:cs="Arial"/>
+          <w:sz w:val="24"/>
+          <w:szCs w:val="24"/>
+        </w:rPr>
+      </w:pPr>
+      <w:r>
+        <w:rPr>
+          <w:rFonts w:ascii="Arial" w:hAnsi="Arial" w:cs="Arial"/>
+          <w:sz w:val="24"/>
+          <w:szCs w:val="24"/>
+        </w:rPr>
+        <w:t>- Análise de Requisitos;</w:t>
+      </w:r>
+    </w:p>
+    <w:p>
+      <w:pPr>
+        <w:rPr>
+          <w:rFonts w:ascii="Arial" w:hAnsi="Arial" w:cs="Arial"/>
+          <w:sz w:val="24"/>
+          <w:szCs w:val="24"/>
+        </w:rPr>
+      </w:pPr>
+      <w:r>
+        <w:rPr>
+          <w:rFonts w:ascii="Arial" w:hAnsi="Arial" w:cs="Arial"/>
+          <w:sz w:val="24"/>
+          <w:szCs w:val="24"/>
+        </w:rPr>
+        <w:t xml:space="preserve">- </w:t>
+      </w:r>
+      <w:proofErr w:type="spellStart"/>
+      <w:r>
+        <w:rPr>
+          <w:rFonts w:ascii="Arial" w:hAnsi="Arial" w:cs="Arial"/>
+          <w:sz w:val="24"/>
+          <w:szCs w:val="24"/>
+        </w:rPr>
+        <w:t>User</w:t>
+      </w:r>
+      <w:proofErr w:type="spellEnd"/>
+      <w:r>
+        <w:rPr>
+          <w:rFonts w:ascii="Arial" w:hAnsi="Arial" w:cs="Arial"/>
+          <w:sz w:val="24"/>
+          <w:szCs w:val="24"/>
+        </w:rPr>
+        <w:t xml:space="preserve"> Stories;</w:t>
+      </w:r>
+    </w:p>
+    <w:p>
+      <w:pPr>
+        <w:rPr>
+          <w:rFonts w:ascii="Arial" w:hAnsi="Arial" w:cs="Arial"/>
+          <w:sz w:val="24"/>
+          <w:szCs w:val="24"/>
+        </w:rPr>
+      </w:pPr>
+      <w:r>
+        <w:rPr>
+          <w:rFonts w:ascii="Arial" w:hAnsi="Arial" w:cs="Arial"/>
+          <w:sz w:val="24"/>
+          <w:szCs w:val="24"/>
+        </w:rPr>
+        <w:t>- Prototipação;</w:t>
+      </w:r>
+    </w:p>
+    <w:p>
+      <w:pPr>
+        <w:rPr>
+          <w:rFonts w:ascii="Arial" w:hAnsi="Arial" w:cs="Arial"/>
+          <w:sz w:val="24"/>
+          <w:szCs w:val="24"/>
+        </w:rPr>
+      </w:pPr>
+      <w:r>
+        <w:rPr>
+          <w:rFonts w:ascii="Arial" w:hAnsi="Arial" w:cs="Arial"/>
+          <w:sz w:val="24"/>
+          <w:szCs w:val="24"/>
+        </w:rPr>
+        <w:t>- Visão Geral;</w:t>
+      </w:r>
+    </w:p>
+    <w:p>
+      <w:pPr>
+        <w:rPr>
+          <w:rFonts w:ascii="Arial" w:hAnsi="Arial" w:cs="Arial"/>
+          <w:sz w:val="24"/>
+          <w:szCs w:val="24"/>
+        </w:rPr>
+      </w:pPr>
+      <w:r>
+        <w:rPr>
+          <w:rFonts w:ascii="Arial" w:hAnsi="Arial" w:cs="Arial"/>
+          <w:sz w:val="24"/>
+          <w:szCs w:val="24"/>
+        </w:rPr>
+        <w:t>- MPS BR;</w:t>
+      </w:r>
+    </w:p>
+    <w:p>
+      <w:pPr>
+        <w:rPr>
+          <w:rFonts w:ascii="Arial" w:hAnsi="Arial" w:cs="Arial"/>
+          <w:sz w:val="24"/>
+          <w:szCs w:val="24"/>
+        </w:rPr>
+      </w:pPr>
+      <w:r>
+        <w:rPr>
+          <w:rFonts w:ascii="Arial" w:hAnsi="Arial" w:cs="Arial"/>
+          <w:sz w:val="24"/>
+          <w:szCs w:val="24"/>
+        </w:rPr>
+        <w:t>- Documentação Consolidada;</w:t>
+      </w:r>
+    </w:p>
+    <w:p>
+      <w:pPr>
+        <w:rPr>
+          <w:rFonts w:ascii="Arial" w:hAnsi="Arial" w:cs="Arial"/>
+          <w:sz w:val="24"/>
+          <w:szCs w:val="24"/>
+        </w:rPr>
+      </w:pPr>
+    </w:p>
+    <w:p>
+      <w:pPr>
+        <w:rPr>
+          <w:rFonts w:ascii="Arial" w:hAnsi="Arial" w:cs="Arial"/>
+          <w:b/>
+          <w:bCs/>
+          <w:sz w:val="24"/>
+          <w:szCs w:val="24"/>
+        </w:rPr>
+      </w:pPr>
+      <w:r>
+        <w:rPr>
+          <w:rFonts w:ascii="Arial" w:hAnsi="Arial" w:cs="Arial"/>
+          <w:b/>
+          <w:bCs/>
+          <w:sz w:val="24"/>
+          <w:szCs w:val="24"/>
+        </w:rPr>
+        <w:t xml:space="preserve">GPR3: Modelo e as </w:t>
+      </w:r>
+      <w:r>
+        <w:rPr>
+          <w:rFonts w:ascii="Arial" w:hAnsi="Arial" w:cs="Arial"/>
+          <w:b/>
+          <w:bCs/>
+          <w:sz w:val="24"/>
+          <w:szCs w:val="24"/>
+        </w:rPr>
+        <w:t>F</w:t>
+      </w:r>
+      <w:r>
+        <w:rPr>
+          <w:rFonts w:ascii="Arial" w:hAnsi="Arial" w:cs="Arial"/>
+          <w:b/>
+          <w:bCs/>
+          <w:sz w:val="24"/>
+          <w:szCs w:val="24"/>
+        </w:rPr>
+        <w:t xml:space="preserve">ases do </w:t>
+      </w:r>
+      <w:r>
+        <w:rPr>
+          <w:rFonts w:ascii="Arial" w:hAnsi="Arial" w:cs="Arial"/>
+          <w:b/>
+          <w:bCs/>
+          <w:sz w:val="24"/>
+          <w:szCs w:val="24"/>
+        </w:rPr>
+        <w:t>C</w:t>
+      </w:r>
+      <w:r>
+        <w:rPr>
+          <w:rFonts w:ascii="Arial" w:hAnsi="Arial" w:cs="Arial"/>
+          <w:b/>
+          <w:bCs/>
+          <w:sz w:val="24"/>
+          <w:szCs w:val="24"/>
+        </w:rPr>
+        <w:t xml:space="preserve">iclo de </w:t>
+      </w:r>
+      <w:r>
+        <w:rPr>
+          <w:rFonts w:ascii="Arial" w:hAnsi="Arial" w:cs="Arial"/>
+          <w:b/>
+          <w:bCs/>
+          <w:sz w:val="24"/>
+          <w:szCs w:val="24"/>
+        </w:rPr>
+        <w:t>V</w:t>
+      </w:r>
+      <w:r>
+        <w:rPr>
+          <w:rFonts w:ascii="Arial" w:hAnsi="Arial" w:cs="Arial"/>
+          <w:b/>
+          <w:bCs/>
+          <w:sz w:val="24"/>
+          <w:szCs w:val="24"/>
+        </w:rPr>
+        <w:t>ida</w:t>
+      </w:r>
+    </w:p>
+    <w:p>
+      <w:pPr>
+        <w:rPr>
+          <w:rFonts w:ascii="Arial" w:hAnsi="Arial" w:cs="Arial"/>
+          <w:sz w:val="24"/>
+          <w:szCs w:val="24"/>
+        </w:rPr>
+      </w:pPr>
+    </w:p>
+    <w:p>
+      <w:pPr>
+        <w:rPr>
+          <w:rFonts w:ascii="Arial" w:hAnsi="Arial" w:cs="Arial"/>
+          <w:sz w:val="24"/>
+          <w:szCs w:val="24"/>
+        </w:rPr>
+      </w:pPr>
+      <w:r>
+        <w:rPr>
+          <w:rFonts w:ascii="Arial" w:hAnsi="Arial" w:cs="Arial"/>
+          <w:sz w:val="24"/>
+          <w:szCs w:val="24"/>
+        </w:rPr>
+        <w:t>- Modelo utilizado para o projeto foi a metodologia ágil SCRUM, pois se encaixaria melhor no tempo estimado para entrega e a praticidade da utilização de tal metodologia, influenciaram na escolha.</w:t>
+      </w:r>
+    </w:p>
+    <w:p>
+      <w:pPr>
+        <w:rPr>
+          <w:rFonts w:ascii="Arial" w:hAnsi="Arial" w:cs="Arial"/>
+          <w:sz w:val="24"/>
+          <w:szCs w:val="24"/>
+        </w:rPr>
+      </w:pPr>
+      <w:r>
+        <w:rPr>
+          <w:rFonts w:ascii="Arial" w:hAnsi="Arial" w:cs="Arial"/>
+          <w:sz w:val="24"/>
+          <w:szCs w:val="24"/>
+        </w:rPr>
+        <w:t>- Para a primeira fase do projeto, foi definido a entrega inicial do APP a versão 1.0, a qual contemplaria a tela inicial e login com a conta do Google.</w:t>
+      </w:r>
+    </w:p>
+    <w:p>
+      <w:pPr>
+        <w:rPr>
+          <w:rFonts w:ascii="Arial" w:hAnsi="Arial" w:cs="Arial"/>
+          <w:sz w:val="24"/>
+          <w:szCs w:val="24"/>
+        </w:rPr>
+      </w:pPr>
+      <w:r>
+        <w:rPr>
+          <w:rFonts w:ascii="Arial" w:hAnsi="Arial" w:cs="Arial"/>
+          <w:sz w:val="24"/>
+          <w:szCs w:val="24"/>
+        </w:rPr>
+        <w:t>- Já a segunda fase do projeto que foi definida para a versão 2.0 do projeto, além do login com a conta do Google, o cadastro de itens e listas dentro do APP.</w:t>
+      </w:r>
+    </w:p>
+    <w:p>
+      <w:pPr>
+        <w:rPr>
+          <w:rFonts w:ascii="Arial" w:hAnsi="Arial" w:cs="Arial"/>
+          <w:sz w:val="24"/>
+          <w:szCs w:val="24"/>
+        </w:rPr>
+      </w:pPr>
+    </w:p>
+    <w:p>
+      <w:pPr>
+        <w:rPr>
+          <w:rFonts w:ascii="Arial" w:hAnsi="Arial" w:cs="Arial"/>
+          <w:b/>
+          <w:bCs/>
+          <w:sz w:val="24"/>
+          <w:szCs w:val="24"/>
+        </w:rPr>
+      </w:pPr>
+      <w:r>
+        <w:rPr>
+          <w:rFonts w:ascii="Arial" w:hAnsi="Arial" w:cs="Arial"/>
+          <w:b/>
+          <w:bCs/>
+          <w:sz w:val="24"/>
+          <w:szCs w:val="24"/>
+        </w:rPr>
+        <w:t>GPR4: Esforço e o custo para a execução</w:t>
+      </w:r>
+      <w:r>
+        <w:rPr>
+          <w:rFonts w:ascii="Arial" w:hAnsi="Arial" w:cs="Arial"/>
+          <w:b/>
+          <w:bCs/>
+          <w:sz w:val="24"/>
+          <w:szCs w:val="24"/>
+        </w:rPr>
+        <w:t xml:space="preserve">: </w:t>
+      </w:r>
+    </w:p>
+    <w:p>
+      <w:pPr>
+        <w:rPr>
+          <w:rFonts w:ascii="Arial" w:hAnsi="Arial" w:cs="Arial"/>
+          <w:sz w:val="24"/>
+          <w:szCs w:val="24"/>
+        </w:rPr>
+      </w:pPr>
+      <w:r>
+        <w:rPr>
+          <w:rFonts w:ascii="Arial" w:hAnsi="Arial" w:cs="Arial"/>
+          <w:sz w:val="24"/>
+          <w:szCs w:val="24"/>
+        </w:rPr>
+        <w:lastRenderedPageBreak/>
+        <w:t xml:space="preserve">- Dentre os modelos de estimativa de projeto, iremos utilizar a Estimativa Analógica, que tem como base </w:t>
+      </w:r>
+      <w:r>
+        <w:rPr>
+          <w:rFonts w:ascii="Arial" w:hAnsi="Arial" w:cs="Arial"/>
+          <w:sz w:val="24"/>
+          <w:szCs w:val="24"/>
+        </w:rPr>
+        <w:t>utiliza-se dos custos ou tempo reais de projetos similares anteriores em tamanho, escopo e complexidade para a definição das estimativas do projeto atual.</w:t>
+      </w:r>
+    </w:p>
+    <w:p>
+      <w:pPr>
+        <w:rPr>
+          <w:rFonts w:ascii="Arial" w:hAnsi="Arial" w:cs="Arial"/>
+          <w:sz w:val="24"/>
+          <w:szCs w:val="24"/>
+        </w:rPr>
+      </w:pPr>
+      <w:r>
+        <w:rPr>
+          <w:rFonts w:ascii="Arial" w:hAnsi="Arial" w:cs="Arial"/>
+          <w:sz w:val="24"/>
+          <w:szCs w:val="24"/>
+        </w:rPr>
+        <w:t>Como o projeto em questão é um novo projeto, e não teríamos como comparar projetos anteriores da Equipe, definiremos as estimativas através de Características de vantagem e desvantagens para o projeto:</w:t>
+      </w:r>
+    </w:p>
+    <w:p>
+      <w:pPr>
+        <w:rPr>
+          <w:rFonts w:ascii="Arial" w:hAnsi="Arial" w:cs="Arial"/>
+          <w:sz w:val="24"/>
+          <w:szCs w:val="24"/>
+        </w:rPr>
+      </w:pPr>
+      <w:r>
+        <w:rPr>
+          <w:rFonts w:ascii="Arial" w:hAnsi="Arial" w:cs="Arial"/>
+          <w:sz w:val="24"/>
+          <w:szCs w:val="24"/>
+        </w:rPr>
+        <w:t>Vantagens: O projeto tem um desenvolvimento rápido e não muito complexo, não possui custo nenhum, temos uma ideia geral do projeto de como imaginamos que ele funcione.</w:t>
+      </w:r>
+    </w:p>
+    <w:p>
+      <w:pPr>
+        <w:rPr>
+          <w:rFonts w:ascii="Arial" w:hAnsi="Arial" w:cs="Arial"/>
+          <w:sz w:val="24"/>
+          <w:szCs w:val="24"/>
+        </w:rPr>
+      </w:pPr>
+      <w:r>
+        <w:rPr>
+          <w:rFonts w:ascii="Arial" w:hAnsi="Arial" w:cs="Arial"/>
+          <w:sz w:val="24"/>
+          <w:szCs w:val="24"/>
+        </w:rPr>
+        <w:t>Desvantagens: Como o projeto tem desenvolvimento rápido a precisão pode não ser das melhores, o projeto tem uma ideia no geral o que pode acabar gerando um menor compromisso por parte da equipe.</w:t>
+      </w:r>
+    </w:p>
+    <w:p>
+      <w:pPr>
+        <w:rPr>
+          <w:rFonts w:ascii="Arial" w:hAnsi="Arial" w:cs="Arial"/>
+          <w:sz w:val="24"/>
+          <w:szCs w:val="24"/>
+        </w:rPr>
+      </w:pPr>
+    </w:p>
+    <w:p>
+      <w:pPr>
+        <w:rPr>
+          <w:rFonts w:ascii="Arial" w:hAnsi="Arial" w:cs="Arial"/>
+          <w:sz w:val="24"/>
+          <w:szCs w:val="24"/>
+        </w:rPr>
+      </w:pPr>
+      <w:r>
+        <w:rPr>
+          <w:rFonts w:ascii="Arial" w:hAnsi="Arial" w:cs="Arial"/>
+          <w:b/>
+          <w:bCs/>
+          <w:sz w:val="24"/>
+          <w:szCs w:val="24"/>
+        </w:rPr>
+        <w:t xml:space="preserve">GPR5: Orçamento e o </w:t>
+      </w:r>
+      <w:r>
+        <w:rPr>
+          <w:rFonts w:ascii="Arial" w:hAnsi="Arial" w:cs="Arial"/>
+          <w:b/>
+          <w:bCs/>
+          <w:sz w:val="24"/>
+          <w:szCs w:val="24"/>
+        </w:rPr>
+        <w:t>C</w:t>
+      </w:r>
+      <w:r>
+        <w:rPr>
+          <w:rFonts w:ascii="Arial" w:hAnsi="Arial" w:cs="Arial"/>
+          <w:b/>
+          <w:bCs/>
+          <w:sz w:val="24"/>
+          <w:szCs w:val="24"/>
+        </w:rPr>
+        <w:t xml:space="preserve">ronograma do </w:t>
+      </w:r>
+      <w:r>
+        <w:rPr>
+          <w:rFonts w:ascii="Arial" w:hAnsi="Arial" w:cs="Arial"/>
+          <w:b/>
+          <w:bCs/>
+          <w:sz w:val="24"/>
+          <w:szCs w:val="24"/>
+        </w:rPr>
+        <w:t>P</w:t>
+      </w:r>
+      <w:r>
+        <w:rPr>
+          <w:rFonts w:ascii="Arial" w:hAnsi="Arial" w:cs="Arial"/>
+          <w:b/>
+          <w:bCs/>
+          <w:sz w:val="24"/>
+          <w:szCs w:val="24"/>
+        </w:rPr>
+        <w:t>rojeto</w:t>
+      </w:r>
+      <w:r>
+        <w:rPr>
+          <w:rFonts w:ascii="Arial" w:hAnsi="Arial" w:cs="Arial"/>
+          <w:b/>
+          <w:bCs/>
+          <w:sz w:val="24"/>
+          <w:szCs w:val="24"/>
+        </w:rPr>
+        <w:t xml:space="preserve">: </w:t>
+      </w:r>
+    </w:p>
+    <w:p>
+      <w:pPr>
+        <w:rPr>
+          <w:rFonts w:ascii="Arial" w:hAnsi="Arial" w:cs="Arial"/>
+          <w:sz w:val="24"/>
+          <w:szCs w:val="24"/>
+        </w:rPr>
+      </w:pPr>
+      <w:r>
+        <w:rPr>
+          <w:rFonts w:ascii="Arial" w:hAnsi="Arial" w:cs="Arial"/>
+          <w:sz w:val="24"/>
+          <w:szCs w:val="24"/>
+        </w:rPr>
+        <w:t>- Projeto se inicia com a ideia de desenvolvimento de um APP</w:t>
+      </w:r>
+      <w:r>
+        <w:rPr>
+          <w:rFonts w:ascii="Arial" w:hAnsi="Arial" w:cs="Arial"/>
+          <w:sz w:val="24"/>
+          <w:szCs w:val="24"/>
+        </w:rPr>
+        <w:t>;</w:t>
+      </w:r>
+    </w:p>
+    <w:p>
+      <w:pPr>
+        <w:rPr>
+          <w:rFonts w:ascii="Arial" w:hAnsi="Arial" w:cs="Arial"/>
+          <w:sz w:val="24"/>
+          <w:szCs w:val="24"/>
+        </w:rPr>
+      </w:pPr>
+      <w:r>
+        <w:rPr>
+          <w:rFonts w:ascii="Arial" w:hAnsi="Arial" w:cs="Arial"/>
+          <w:sz w:val="24"/>
+          <w:szCs w:val="24"/>
+        </w:rPr>
+        <w:t>- Aperfeiçoamento da ideia para a criação de um APP de listas de compra</w:t>
+      </w:r>
+      <w:r>
+        <w:rPr>
+          <w:rFonts w:ascii="Arial" w:hAnsi="Arial" w:cs="Arial"/>
+          <w:sz w:val="24"/>
+          <w:szCs w:val="24"/>
+        </w:rPr>
+        <w:t>;</w:t>
+      </w:r>
+    </w:p>
+    <w:p>
+      <w:pPr>
+        <w:rPr>
+          <w:rFonts w:ascii="Arial" w:hAnsi="Arial" w:cs="Arial"/>
+          <w:sz w:val="24"/>
+          <w:szCs w:val="24"/>
+        </w:rPr>
+      </w:pPr>
+      <w:r>
+        <w:rPr>
+          <w:rFonts w:ascii="Arial" w:hAnsi="Arial" w:cs="Arial"/>
+          <w:sz w:val="24"/>
+          <w:szCs w:val="24"/>
+        </w:rPr>
+        <w:t>- Parte inicial do projeto foi entregue a versão 1.0 onde foi desenvolvido a tela de login e conexão com a conta do Google;</w:t>
+      </w:r>
+    </w:p>
+    <w:p>
+      <w:pPr>
+        <w:rPr>
+          <w:rFonts w:ascii="Arial" w:hAnsi="Arial" w:cs="Arial"/>
+          <w:sz w:val="24"/>
+          <w:szCs w:val="24"/>
+        </w:rPr>
+      </w:pPr>
+      <w:r>
+        <w:rPr>
+          <w:rFonts w:ascii="Arial" w:hAnsi="Arial" w:cs="Arial"/>
+          <w:sz w:val="24"/>
+          <w:szCs w:val="24"/>
+        </w:rPr>
+        <w:t>- Para a parte final do projeto, entregue a versão 2.0 onde foi desenvolvido a criação de listas por parte do usuário e o cadastro de itens em listas, além do compartilhamento da lista com os demais usuários cadastrados no sistema;</w:t>
+      </w:r>
+    </w:p>
+    <w:p>
+      <w:pPr>
+        <w:rPr>
+          <w:rFonts w:ascii="Arial" w:hAnsi="Arial" w:cs="Arial"/>
+          <w:sz w:val="24"/>
+          <w:szCs w:val="24"/>
+        </w:rPr>
+      </w:pPr>
+      <w:r>
+        <w:rPr>
+          <w:rFonts w:ascii="Arial" w:hAnsi="Arial" w:cs="Arial"/>
+          <w:sz w:val="24"/>
+          <w:szCs w:val="24"/>
+        </w:rPr>
+        <w:t>- Os recursos utilizados foram, apenas conexão com a internet;</w:t>
+      </w:r>
+    </w:p>
+    <w:p>
+      <w:pPr>
+        <w:rPr>
+          <w:rFonts w:ascii="Arial" w:hAnsi="Arial" w:cs="Arial"/>
+          <w:sz w:val="24"/>
+          <w:szCs w:val="24"/>
+        </w:rPr>
+      </w:pPr>
+      <w:r>
+        <w:rPr>
+          <w:rFonts w:ascii="Arial" w:hAnsi="Arial" w:cs="Arial"/>
+          <w:sz w:val="24"/>
+          <w:szCs w:val="24"/>
+        </w:rPr>
+        <w:t>- Não tivemos custo nenhum com o projeto.</w:t>
+      </w:r>
+    </w:p>
+    <w:p>
+      <w:pPr>
+        <w:rPr>
+          <w:rFonts w:ascii="Arial" w:hAnsi="Arial" w:cs="Arial"/>
+          <w:sz w:val="24"/>
+          <w:szCs w:val="24"/>
+        </w:rPr>
+      </w:pPr>
+    </w:p>
+    <w:p>
+      <w:pPr>
+        <w:rPr>
+          <w:rFonts w:ascii="Arial" w:hAnsi="Arial" w:cs="Arial"/>
+          <w:b/>
+          <w:bCs/>
+          <w:sz w:val="24"/>
+          <w:szCs w:val="24"/>
+        </w:rPr>
+      </w:pPr>
+      <w:r>
+        <w:rPr>
+          <w:rFonts w:ascii="Arial" w:hAnsi="Arial" w:cs="Arial"/>
+          <w:b/>
+          <w:bCs/>
+          <w:sz w:val="24"/>
+          <w:szCs w:val="24"/>
+        </w:rPr>
+        <w:t>GPR6: Riscos do projeto são identificados</w:t>
+      </w:r>
+      <w:r>
+        <w:rPr>
+          <w:rFonts w:ascii="Arial" w:hAnsi="Arial" w:cs="Arial"/>
+          <w:b/>
+          <w:bCs/>
+          <w:sz w:val="24"/>
+          <w:szCs w:val="24"/>
+        </w:rPr>
+        <w:t>:</w:t>
+      </w:r>
+    </w:p>
+    <w:p>
+      <w:pPr>
+        <w:rPr>
+          <w:rFonts w:ascii="Arial" w:hAnsi="Arial" w:cs="Arial"/>
+          <w:sz w:val="24"/>
+          <w:szCs w:val="24"/>
+        </w:rPr>
+      </w:pPr>
+      <w:r>
+        <w:rPr>
+          <w:rFonts w:ascii="Arial" w:hAnsi="Arial" w:cs="Arial"/>
+          <w:sz w:val="24"/>
+          <w:szCs w:val="24"/>
+        </w:rPr>
+        <w:t>- Dentre os riscos identificados no andamento do projeto, o prazo para entregue foi o mais agravante.</w:t>
+      </w:r>
+    </w:p>
+    <w:p>
+      <w:pPr>
+        <w:rPr>
+          <w:rFonts w:ascii="Arial" w:hAnsi="Arial" w:cs="Arial"/>
+          <w:sz w:val="24"/>
+          <w:szCs w:val="24"/>
+        </w:rPr>
+      </w:pPr>
+      <w:r>
+        <w:rPr>
+          <w:rFonts w:ascii="Arial" w:hAnsi="Arial" w:cs="Arial"/>
+          <w:sz w:val="24"/>
+          <w:szCs w:val="24"/>
+        </w:rPr>
+        <w:t>- O projeto teve seu andamento acelerando, visando o pouco tempo para entrega.</w:t>
+      </w:r>
+    </w:p>
+    <w:p>
+      <w:pPr>
+        <w:rPr>
+          <w:rFonts w:ascii="Arial" w:hAnsi="Arial" w:cs="Arial"/>
+          <w:sz w:val="24"/>
+          <w:szCs w:val="24"/>
+        </w:rPr>
+      </w:pPr>
+      <w:r>
+        <w:rPr>
+          <w:rFonts w:ascii="Arial" w:hAnsi="Arial" w:cs="Arial"/>
+          <w:sz w:val="24"/>
+          <w:szCs w:val="24"/>
+        </w:rPr>
+        <w:t>- Além do prazo de entrega, riscos para o projeto foram o surgimento de bugs com a versão e modelo de cada Android utilizado para o teste da funcionalidade do APP, os quais foram corrigidos de imediato.</w:t>
+      </w:r>
+    </w:p>
+    <w:p>
+      <w:pPr>
+        <w:rPr>
+          <w:rFonts w:ascii="Arial" w:hAnsi="Arial" w:cs="Arial"/>
+          <w:sz w:val="24"/>
+          <w:szCs w:val="24"/>
+        </w:rPr>
+      </w:pPr>
+    </w:p>
+    <w:p>
+      <w:pPr>
+        <w:rPr>
+          <w:rFonts w:ascii="Arial" w:hAnsi="Arial" w:cs="Arial"/>
+          <w:sz w:val="24"/>
+          <w:szCs w:val="24"/>
+        </w:rPr>
+      </w:pPr>
     </w:p>
     <w:sectPr>
       <w:pgSz w:w="11906" w:h="16838"/>

</xml_diff>